<commit_message>
proposal - project details
</commit_message>
<xml_diff>
--- a/Proposal/proposal.docx
+++ b/Proposal/proposal.docx
@@ -6,6 +6,14 @@
       <w:pPr>
         <w:pStyle w:val="NormalWeb"/>
         <w:spacing w:before="0" w:beforeAutospacing="0" w:after="0" w:afterAutospacing="0"/>
+        <w:rPr>
+          <w:rFonts w:ascii="Arial" w:hAnsi="Arial" w:cs="Arial"/>
+          <w:b/>
+          <w:bCs/>
+          <w:color w:val="000000"/>
+          <w:sz w:val="22"/>
+          <w:szCs w:val="22"/>
+        </w:rPr>
       </w:pPr>
       <w:r>
         <w:rPr>
@@ -24,6 +32,12 @@
         <w:pStyle w:val="NormalWeb"/>
         <w:spacing w:before="0" w:beforeAutospacing="0" w:after="0" w:afterAutospacing="0"/>
       </w:pPr>
+    </w:p>
+    <w:p>
+      <w:pPr>
+        <w:pStyle w:val="NormalWeb"/>
+        <w:spacing w:before="0" w:beforeAutospacing="0" w:after="0" w:afterAutospacing="0"/>
+      </w:pPr>
       <w:r>
         <w:rPr>
           <w:rFonts w:ascii="Arial" w:hAnsi="Arial" w:cs="Arial"/>
@@ -32,6 +46,337 @@
           <w:szCs w:val="22"/>
         </w:rPr>
         <w:t>The project involves developing an e-commerce website specializing in baby products, including apparel, furniture, toys, bedding, bathing, and gear. Targeting new parents, the platform aims to provide a seamless shopping experience with user-friendly navigation, detailed product information, and a secure checkout process. Additionally, the site may feature a blog for parenting tips and a community forum, creating a comprehensive and supportive online space for new parents. The goal is to establish a trusted one-stop shop that caters to the diverse needs of new parents, offering both quality products and valuable resources.</w:t>
+      </w:r>
+    </w:p>
+    <w:p/>
+    <w:p>
+      <w:pPr>
+        <w:pStyle w:val="NormalWeb"/>
+        <w:spacing w:before="0" w:beforeAutospacing="0" w:after="0" w:afterAutospacing="0"/>
+        <w:rPr>
+          <w:rFonts w:ascii="Arial" w:hAnsi="Arial" w:cs="Arial"/>
+          <w:b/>
+          <w:bCs/>
+          <w:color w:val="000000"/>
+          <w:sz w:val="22"/>
+          <w:szCs w:val="22"/>
+        </w:rPr>
+      </w:pPr>
+      <w:r>
+        <w:rPr>
+          <w:rFonts w:ascii="Arial" w:hAnsi="Arial" w:cs="Arial"/>
+          <w:b/>
+          <w:bCs/>
+          <w:color w:val="000000"/>
+          <w:sz w:val="22"/>
+          <w:szCs w:val="22"/>
+        </w:rPr>
+        <w:t>PROJECT DETAILS</w:t>
+      </w:r>
+    </w:p>
+    <w:p>
+      <w:pPr>
+        <w:pStyle w:val="NormalWeb"/>
+        <w:spacing w:before="0" w:beforeAutospacing="0" w:after="0" w:afterAutospacing="0"/>
+        <w:rPr>
+          <w:rFonts w:ascii="Arial" w:hAnsi="Arial" w:cs="Arial"/>
+          <w:b/>
+          <w:bCs/>
+          <w:color w:val="000000"/>
+          <w:sz w:val="22"/>
+          <w:szCs w:val="22"/>
+        </w:rPr>
+      </w:pPr>
+    </w:p>
+    <w:p>
+      <w:pPr>
+        <w:rPr>
+          <w:b/>
+          <w:bCs/>
+        </w:rPr>
+      </w:pPr>
+      <w:r>
+        <w:rPr>
+          <w:b/>
+          <w:bCs/>
+        </w:rPr>
+        <w:t>Front-end Functionality:</w:t>
+      </w:r>
+    </w:p>
+    <w:p>
+      <w:r>
+        <w:t>1. Registration and Authentication:</w:t>
+      </w:r>
+    </w:p>
+    <w:p>
+      <w:pPr>
+        <w:spacing w:after="0"/>
+      </w:pPr>
+      <w:r>
+        <w:t xml:space="preserve">   - Allow users</w:t>
+      </w:r>
+      <w:r>
+        <w:t xml:space="preserve"> or </w:t>
+      </w:r>
+      <w:r>
+        <w:t>admins</w:t>
+      </w:r>
+      <w:r>
+        <w:t xml:space="preserve"> to create accounts, log in, and manage their profiles.</w:t>
+      </w:r>
+    </w:p>
+    <w:p>
+      <w:pPr>
+        <w:spacing w:after="0"/>
+      </w:pPr>
+      <w:r>
+        <w:t xml:space="preserve">   - Implement secure authentication mechanisms.</w:t>
+      </w:r>
+    </w:p>
+    <w:p>
+      <w:pPr>
+        <w:spacing w:after="0"/>
+      </w:pPr>
+    </w:p>
+    <w:p>
+      <w:r>
+        <w:t>2. Product Catalog:</w:t>
+      </w:r>
+    </w:p>
+    <w:p>
+      <w:pPr>
+        <w:spacing w:after="0"/>
+      </w:pPr>
+      <w:r>
+        <w:t xml:space="preserve">- Display a comprehensive range of baby products categorized into apparel, furniture, toys, </w:t>
+      </w:r>
+      <w:r>
+        <w:t xml:space="preserve">bedding,  </w:t>
+      </w:r>
+      <w:r>
+        <w:t xml:space="preserve">   </w:t>
+      </w:r>
+      <w:r>
+        <w:t>bathing, and gear.</w:t>
+      </w:r>
+    </w:p>
+    <w:p>
+      <w:pPr>
+        <w:spacing w:after="0"/>
+      </w:pPr>
+      <w:r>
+        <w:t xml:space="preserve">   - Include search and filter options for easy navigation.</w:t>
+      </w:r>
+    </w:p>
+    <w:p>
+      <w:pPr>
+        <w:spacing w:after="0"/>
+      </w:pPr>
+    </w:p>
+    <w:p>
+      <w:r>
+        <w:t>3. Product Pages:</w:t>
+      </w:r>
+    </w:p>
+    <w:p>
+      <w:pPr>
+        <w:spacing w:after="0"/>
+      </w:pPr>
+      <w:r>
+        <w:t xml:space="preserve">   - Create detailed product pages with images, descriptions, pricing, and customer reviews.</w:t>
+      </w:r>
+    </w:p>
+    <w:p>
+      <w:pPr>
+        <w:spacing w:after="0"/>
+      </w:pPr>
+      <w:r>
+        <w:t xml:space="preserve">   - Implement a rating system for users to review and rate products.</w:t>
+      </w:r>
+    </w:p>
+    <w:p>
+      <w:pPr>
+        <w:spacing w:after="0"/>
+      </w:pPr>
+    </w:p>
+    <w:p>
+      <w:r>
+        <w:t>4. Shopping Cart and Checkout:</w:t>
+      </w:r>
+    </w:p>
+    <w:p>
+      <w:pPr>
+        <w:spacing w:after="0"/>
+      </w:pPr>
+      <w:r>
+        <w:t xml:space="preserve">   - Enable users to add products to their cart, review items, and proceed to a secure checkout.</w:t>
+      </w:r>
+    </w:p>
+    <w:p>
+      <w:pPr>
+        <w:spacing w:after="0"/>
+      </w:pPr>
+      <w:r>
+        <w:t xml:space="preserve">   - Implement a smooth and user-friendly checkout process with multiple payment options.</w:t>
+      </w:r>
+    </w:p>
+    <w:p>
+      <w:pPr>
+        <w:spacing w:after="0"/>
+      </w:pPr>
+    </w:p>
+    <w:p>
+      <w:r>
+        <w:t>5. User Dashboard:</w:t>
+      </w:r>
+    </w:p>
+    <w:p>
+      <w:r>
+        <w:t xml:space="preserve">   - Provide users with a personalized dashboard to track orders, manage preferences, and view past purchases.</w:t>
+      </w:r>
+    </w:p>
+    <w:p>
+      <w:r>
+        <w:t>6</w:t>
+      </w:r>
+      <w:r>
+        <w:t>. Responsive Design:</w:t>
+      </w:r>
+    </w:p>
+    <w:p>
+      <w:r>
+        <w:t xml:space="preserve">   - Ensure the website is accessible and user-friendly across various devices (desktop, tablet, and mobile).</w:t>
+      </w:r>
+    </w:p>
+    <w:p/>
+    <w:p/>
+    <w:p/>
+    <w:p>
+      <w:pPr>
+        <w:rPr>
+          <w:b/>
+          <w:bCs/>
+        </w:rPr>
+      </w:pPr>
+      <w:r>
+        <w:rPr>
+          <w:b/>
+          <w:bCs/>
+        </w:rPr>
+        <w:lastRenderedPageBreak/>
+        <w:t>Back-end Functionality:</w:t>
+      </w:r>
+    </w:p>
+    <w:p>
+      <w:r>
+        <w:t>1. Product Management:</w:t>
+      </w:r>
+    </w:p>
+    <w:p>
+      <w:r>
+        <w:t xml:space="preserve">   - Implement a robust system for adding, updating, and managing product information</w:t>
+      </w:r>
+      <w:r>
+        <w:t xml:space="preserve"> using CRUD operation</w:t>
+      </w:r>
+      <w:r>
+        <w:t>.</w:t>
+      </w:r>
+    </w:p>
+    <w:p>
+      <w:r>
+        <w:t>2. Order Processing:</w:t>
+      </w:r>
+    </w:p>
+    <w:p>
+      <w:r>
+        <w:t xml:space="preserve">   - Develop an order management system to track and process customer orders efficiently.</w:t>
+      </w:r>
+    </w:p>
+    <w:p>
+      <w:r>
+        <w:t>3. User Management:</w:t>
+      </w:r>
+    </w:p>
+    <w:p>
+      <w:r>
+        <w:t xml:space="preserve">   - Securely store user profiles and manage account information.</w:t>
+      </w:r>
+    </w:p>
+    <w:p>
+      <w:r>
+        <w:t>4. Payment Integration:</w:t>
+      </w:r>
+    </w:p>
+    <w:p>
+      <w:r>
+        <w:t xml:space="preserve">   - Integrate payment gateways to facilitate secure online transactions.</w:t>
+      </w:r>
+    </w:p>
+    <w:p>
+      <w:r>
+        <w:t>5. Database Management:</w:t>
+      </w:r>
+    </w:p>
+    <w:p>
+      <w:r>
+        <w:t xml:space="preserve">   - Set up and maintain a database to store product details, user information, and order history.</w:t>
+      </w:r>
+    </w:p>
+    <w:p>
+      <w:r>
+        <w:t>6. Security Measures:</w:t>
+      </w:r>
+    </w:p>
+    <w:p>
+      <w:r>
+        <w:t xml:space="preserve">   - Implement security protocols to protect user data, secure transactions, and prevent unauthorized access.</w:t>
+      </w:r>
+    </w:p>
+    <w:p>
+      <w:r>
+        <w:t>7. Scalability and Performance:</w:t>
+      </w:r>
+    </w:p>
+    <w:p>
+      <w:pPr>
+        <w:spacing w:after="0"/>
+      </w:pPr>
+      <w:r>
+        <w:t xml:space="preserve">   - Design the backend to be scalable to accommodate future growth in terms of products and users.</w:t>
+      </w:r>
+    </w:p>
+    <w:p>
+      <w:pPr>
+        <w:spacing w:after="0"/>
+      </w:pPr>
+      <w:r>
+        <w:t xml:space="preserve">   - Optimize performance for a smooth and responsive user experience.</w:t>
+      </w:r>
+    </w:p>
+    <w:p>
+      <w:pPr>
+        <w:spacing w:after="0"/>
+      </w:pPr>
+    </w:p>
+    <w:p>
+      <w:r>
+        <w:t>8. Analytics and Reporting:</w:t>
+      </w:r>
+    </w:p>
+    <w:p>
+      <w:r>
+        <w:t xml:space="preserve">   - Integrate analytics tools to gather insights into user behavior, popular products, and website performance.</w:t>
+      </w:r>
+    </w:p>
+    <w:p>
+      <w:r>
+        <w:t>9. Content Management System (CMS):</w:t>
+      </w:r>
+    </w:p>
+    <w:p>
+      <w:r>
+        <w:t xml:space="preserve">   - Implement a CMS to easily update and manage blog content and other informational pages.</w:t>
       </w:r>
     </w:p>
     <w:p/>

</xml_diff>